<commit_message>
documentation(fillup glossary and index)
</commit_message>
<xml_diff>
--- a/documentation/draft1.docx
+++ b/documentation/draft1.docx
@@ -1674,6 +1674,13 @@
         </w:rPr>
         <w:t>This table stores the student’s parent’s information entered from the Student Information Page</w:t>
       </w:r>
+      <w:r>
+        <w:rPr>
+          <w:rFonts w:ascii="Times New Roman" w:hAnsi="Times New Roman" w:cs="Times New Roman"/>
+          <w:sz w:val="24"/>
+        </w:rPr>
+        <w:t>.</w:t>
+      </w:r>
     </w:p>
     <w:p>
       <w:pPr>
@@ -1738,6 +1745,46 @@
           </wp:inline>
         </w:drawing>
       </w:r>
+    </w:p>
+    <w:p>
+      <w:pPr>
+        <w:rPr>
+          <w:rFonts w:ascii="Times New Roman" w:hAnsi="Times New Roman" w:cs="Times New Roman"/>
+          <w:b/>
+          <w:sz w:val="24"/>
+        </w:rPr>
+      </w:pPr>
+      <w:r>
+        <w:rPr>
+          <w:rFonts w:ascii="Times New Roman" w:hAnsi="Times New Roman" w:cs="Times New Roman"/>
+          <w:b/>
+          <w:sz w:val="24"/>
+        </w:rPr>
+        <w:t>Student family guardian table</w:t>
+      </w:r>
+    </w:p>
+    <w:p>
+      <w:pPr>
+        <w:rPr>
+          <w:rFonts w:ascii="Times New Roman" w:hAnsi="Times New Roman" w:cs="Times New Roman"/>
+          <w:sz w:val="24"/>
+        </w:rPr>
+      </w:pPr>
+      <w:r>
+        <w:rPr>
+          <w:rFonts w:ascii="Times New Roman" w:hAnsi="Times New Roman" w:cs="Times New Roman"/>
+          <w:sz w:val="24"/>
+        </w:rPr>
+        <w:t>This table stores the student’s guardian’s information entered from the Student Information Page.</w:t>
+      </w:r>
+    </w:p>
+    <w:p>
+      <w:pPr>
+        <w:rPr>
+          <w:rFonts w:ascii="Times New Roman" w:hAnsi="Times New Roman" w:cs="Times New Roman"/>
+          <w:sz w:val="40"/>
+        </w:rPr>
+      </w:pPr>
       <w:r>
         <w:rPr>
           <w:rFonts w:ascii="Times New Roman" w:hAnsi="Times New Roman" w:cs="Times New Roman"/>
@@ -1794,6 +1841,47 @@
           </wp:inline>
         </w:drawing>
       </w:r>
+    </w:p>
+    <w:p>
+      <w:pPr>
+        <w:rPr>
+          <w:rFonts w:ascii="Times New Roman" w:hAnsi="Times New Roman" w:cs="Times New Roman"/>
+          <w:b/>
+          <w:sz w:val="24"/>
+        </w:rPr>
+      </w:pPr>
+      <w:r>
+        <w:rPr>
+          <w:rFonts w:ascii="Times New Roman" w:hAnsi="Times New Roman" w:cs="Times New Roman"/>
+          <w:b/>
+          <w:sz w:val="24"/>
+        </w:rPr>
+        <w:lastRenderedPageBreak/>
+        <w:t>Student family emercon table</w:t>
+      </w:r>
+    </w:p>
+    <w:p>
+      <w:pPr>
+        <w:rPr>
+          <w:rFonts w:ascii="Times New Roman" w:hAnsi="Times New Roman" w:cs="Times New Roman"/>
+          <w:sz w:val="24"/>
+        </w:rPr>
+      </w:pPr>
+      <w:r>
+        <w:rPr>
+          <w:rFonts w:ascii="Times New Roman" w:hAnsi="Times New Roman" w:cs="Times New Roman"/>
+          <w:sz w:val="24"/>
+        </w:rPr>
+        <w:t>This table stores the student’s emergency contact information entered from the Student Information Page.</w:t>
+      </w:r>
+    </w:p>
+    <w:p>
+      <w:pPr>
+        <w:rPr>
+          <w:rFonts w:ascii="Times New Roman" w:hAnsi="Times New Roman" w:cs="Times New Roman"/>
+          <w:sz w:val="40"/>
+        </w:rPr>
+      </w:pPr>
       <w:r>
         <w:rPr>
           <w:rFonts w:ascii="Times New Roman" w:hAnsi="Times New Roman" w:cs="Times New Roman"/>
@@ -1801,7 +1889,6 @@
           <w:sz w:val="40"/>
           <w:lang w:eastAsia="en-PH"/>
         </w:rPr>
-        <w:lastRenderedPageBreak/>
         <w:drawing>
           <wp:inline distT="0" distB="0" distL="0" distR="0">
             <wp:extent cx="5151120" cy="2028190"/>
@@ -1851,6 +1938,46 @@
           </wp:inline>
         </w:drawing>
       </w:r>
+    </w:p>
+    <w:p>
+      <w:pPr>
+        <w:rPr>
+          <w:rFonts w:ascii="Times New Roman" w:hAnsi="Times New Roman" w:cs="Times New Roman"/>
+          <w:b/>
+          <w:sz w:val="24"/>
+        </w:rPr>
+      </w:pPr>
+      <w:r>
+        <w:rPr>
+          <w:rFonts w:ascii="Times New Roman" w:hAnsi="Times New Roman" w:cs="Times New Roman"/>
+          <w:b/>
+          <w:sz w:val="24"/>
+        </w:rPr>
+        <w:t>Student family children table</w:t>
+      </w:r>
+    </w:p>
+    <w:p>
+      <w:pPr>
+        <w:rPr>
+          <w:rFonts w:ascii="Times New Roman" w:hAnsi="Times New Roman" w:cs="Times New Roman"/>
+          <w:sz w:val="24"/>
+        </w:rPr>
+      </w:pPr>
+      <w:r>
+        <w:rPr>
+          <w:rFonts w:ascii="Times New Roman" w:hAnsi="Times New Roman" w:cs="Times New Roman"/>
+          <w:sz w:val="24"/>
+        </w:rPr>
+        <w:t>This table stores the student’s sibling’s information entered through the Student Information Page.</w:t>
+      </w:r>
+    </w:p>
+    <w:p>
+      <w:pPr>
+        <w:rPr>
+          <w:rFonts w:ascii="Times New Roman" w:hAnsi="Times New Roman" w:cs="Times New Roman"/>
+          <w:sz w:val="40"/>
+        </w:rPr>
+      </w:pPr>
       <w:r>
         <w:rPr>
           <w:rFonts w:ascii="Times New Roman" w:hAnsi="Times New Roman" w:cs="Times New Roman"/>
@@ -1907,6 +2034,46 @@
           </wp:inline>
         </w:drawing>
       </w:r>
+    </w:p>
+    <w:p>
+      <w:pPr>
+        <w:rPr>
+          <w:rFonts w:ascii="Times New Roman" w:hAnsi="Times New Roman" w:cs="Times New Roman"/>
+          <w:b/>
+          <w:sz w:val="24"/>
+        </w:rPr>
+      </w:pPr>
+      <w:r>
+        <w:rPr>
+          <w:rFonts w:ascii="Times New Roman" w:hAnsi="Times New Roman" w:cs="Times New Roman"/>
+          <w:b/>
+          <w:sz w:val="24"/>
+        </w:rPr>
+        <w:t>Student family table</w:t>
+      </w:r>
+    </w:p>
+    <w:p>
+      <w:pPr>
+        <w:rPr>
+          <w:rFonts w:ascii="Times New Roman" w:hAnsi="Times New Roman" w:cs="Times New Roman"/>
+          <w:sz w:val="24"/>
+        </w:rPr>
+      </w:pPr>
+      <w:r>
+        <w:rPr>
+          <w:rFonts w:ascii="Times New Roman" w:hAnsi="Times New Roman" w:cs="Times New Roman"/>
+          <w:sz w:val="24"/>
+        </w:rPr>
+        <w:t>This table helps in linking the student to his guardian, emergency contact, parents, and siblings.</w:t>
+      </w:r>
+    </w:p>
+    <w:p>
+      <w:pPr>
+        <w:rPr>
+          <w:rFonts w:ascii="Times New Roman" w:hAnsi="Times New Roman" w:cs="Times New Roman"/>
+          <w:sz w:val="40"/>
+        </w:rPr>
+      </w:pPr>
       <w:r>
         <w:rPr>
           <w:rFonts w:ascii="Times New Roman" w:hAnsi="Times New Roman" w:cs="Times New Roman"/>
@@ -1914,6 +2081,7 @@
           <w:sz w:val="40"/>
           <w:lang w:eastAsia="en-PH"/>
         </w:rPr>
+        <w:lastRenderedPageBreak/>
         <w:drawing>
           <wp:inline distT="0" distB="0" distL="0" distR="0">
             <wp:extent cx="5975350" cy="2734310"/>
@@ -1963,6 +2131,46 @@
           </wp:inline>
         </w:drawing>
       </w:r>
+    </w:p>
+    <w:p>
+      <w:pPr>
+        <w:rPr>
+          <w:rFonts w:ascii="Times New Roman" w:hAnsi="Times New Roman" w:cs="Times New Roman"/>
+          <w:b/>
+          <w:sz w:val="24"/>
+        </w:rPr>
+      </w:pPr>
+      <w:r>
+        <w:rPr>
+          <w:rFonts w:ascii="Times New Roman" w:hAnsi="Times New Roman" w:cs="Times New Roman"/>
+          <w:b/>
+          <w:sz w:val="24"/>
+        </w:rPr>
+        <w:t>Student education table</w:t>
+      </w:r>
+    </w:p>
+    <w:p>
+      <w:pPr>
+        <w:rPr>
+          <w:rFonts w:ascii="Times New Roman" w:hAnsi="Times New Roman" w:cs="Times New Roman"/>
+          <w:sz w:val="24"/>
+        </w:rPr>
+      </w:pPr>
+      <w:r>
+        <w:rPr>
+          <w:rFonts w:ascii="Times New Roman" w:hAnsi="Times New Roman" w:cs="Times New Roman"/>
+          <w:sz w:val="24"/>
+        </w:rPr>
+        <w:t>This table stores the student’s educational background.</w:t>
+      </w:r>
+    </w:p>
+    <w:p>
+      <w:pPr>
+        <w:rPr>
+          <w:rFonts w:ascii="Times New Roman" w:hAnsi="Times New Roman" w:cs="Times New Roman"/>
+          <w:sz w:val="40"/>
+        </w:rPr>
+      </w:pPr>
       <w:r>
         <w:rPr>
           <w:rFonts w:ascii="Times New Roman" w:hAnsi="Times New Roman" w:cs="Times New Roman"/>
@@ -1970,7 +2178,6 @@
           <w:sz w:val="40"/>
           <w:lang w:eastAsia="en-PH"/>
         </w:rPr>
-        <w:lastRenderedPageBreak/>
         <w:drawing>
           <wp:inline distT="0" distB="0" distL="0" distR="0">
             <wp:extent cx="3594100" cy="3883660"/>
@@ -2020,6 +2227,46 @@
           </wp:inline>
         </w:drawing>
       </w:r>
+    </w:p>
+    <w:p>
+      <w:pPr>
+        <w:rPr>
+          <w:rFonts w:ascii="Times New Roman" w:hAnsi="Times New Roman" w:cs="Times New Roman"/>
+          <w:b/>
+          <w:sz w:val="24"/>
+        </w:rPr>
+      </w:pPr>
+      <w:r>
+        <w:rPr>
+          <w:rFonts w:ascii="Times New Roman" w:hAnsi="Times New Roman" w:cs="Times New Roman"/>
+          <w:b/>
+          <w:sz w:val="24"/>
+        </w:rPr>
+        <w:t>Student table</w:t>
+      </w:r>
+    </w:p>
+    <w:p>
+      <w:pPr>
+        <w:rPr>
+          <w:rFonts w:ascii="Times New Roman" w:hAnsi="Times New Roman" w:cs="Times New Roman"/>
+          <w:sz w:val="24"/>
+        </w:rPr>
+      </w:pPr>
+      <w:r>
+        <w:rPr>
+          <w:rFonts w:ascii="Times New Roman" w:hAnsi="Times New Roman" w:cs="Times New Roman"/>
+          <w:sz w:val="24"/>
+        </w:rPr>
+        <w:t>This table stores the student’s background information.</w:t>
+      </w:r>
+    </w:p>
+    <w:p>
+      <w:pPr>
+        <w:rPr>
+          <w:rFonts w:ascii="Times New Roman" w:hAnsi="Times New Roman" w:cs="Times New Roman"/>
+          <w:sz w:val="40"/>
+        </w:rPr>
+      </w:pPr>
       <w:r>
         <w:rPr>
           <w:rFonts w:ascii="Times New Roman" w:hAnsi="Times New Roman" w:cs="Times New Roman"/>
@@ -2027,6 +2274,7 @@
           <w:sz w:val="40"/>
           <w:lang w:eastAsia="en-PH"/>
         </w:rPr>
+        <w:lastRenderedPageBreak/>
         <w:drawing>
           <wp:inline distT="0" distB="0" distL="0" distR="0">
             <wp:extent cx="5828306" cy="1432525"/>
@@ -2076,6 +2324,46 @@
           </wp:inline>
         </w:drawing>
       </w:r>
+    </w:p>
+    <w:p>
+      <w:pPr>
+        <w:rPr>
+          <w:rFonts w:ascii="Times New Roman" w:hAnsi="Times New Roman" w:cs="Times New Roman"/>
+          <w:b/>
+          <w:sz w:val="24"/>
+        </w:rPr>
+      </w:pPr>
+      <w:r>
+        <w:rPr>
+          <w:rFonts w:ascii="Times New Roman" w:hAnsi="Times New Roman" w:cs="Times New Roman"/>
+          <w:b/>
+          <w:sz w:val="24"/>
+        </w:rPr>
+        <w:t>Multiple choice registry table</w:t>
+      </w:r>
+    </w:p>
+    <w:p>
+      <w:pPr>
+        <w:rPr>
+          <w:rFonts w:ascii="Times New Roman" w:hAnsi="Times New Roman" w:cs="Times New Roman"/>
+          <w:sz w:val="24"/>
+        </w:rPr>
+      </w:pPr>
+      <w:r>
+        <w:rPr>
+          <w:rFonts w:ascii="Times New Roman" w:hAnsi="Times New Roman" w:cs="Times New Roman"/>
+          <w:sz w:val="24"/>
+        </w:rPr>
+        <w:t>This table is linked to the field id of the student for field registry table and allows newly created fields to have multiple choices and allow storage of multiple answers for a single question.</w:t>
+      </w:r>
+    </w:p>
+    <w:p>
+      <w:pPr>
+        <w:rPr>
+          <w:rFonts w:ascii="Times New Roman" w:hAnsi="Times New Roman" w:cs="Times New Roman"/>
+          <w:sz w:val="40"/>
+        </w:rPr>
+      </w:pPr>
       <w:r>
         <w:rPr>
           <w:rFonts w:ascii="Times New Roman" w:hAnsi="Times New Roman" w:cs="Times New Roman"/>
@@ -2132,6 +2420,53 @@
           </wp:inline>
         </w:drawing>
       </w:r>
+    </w:p>
+    <w:p>
+      <w:pPr>
+        <w:rPr>
+          <w:rFonts w:ascii="Times New Roman" w:hAnsi="Times New Roman" w:cs="Times New Roman"/>
+          <w:b/>
+          <w:sz w:val="24"/>
+        </w:rPr>
+      </w:pPr>
+      <w:r>
+        <w:rPr>
+          <w:rFonts w:ascii="Times New Roman" w:hAnsi="Times New Roman" w:cs="Times New Roman"/>
+          <w:b/>
+          <w:sz w:val="24"/>
+        </w:rPr>
+        <w:t>Floating entity registry</w:t>
+      </w:r>
+    </w:p>
+    <w:p>
+      <w:pPr>
+        <w:rPr>
+          <w:rFonts w:ascii="Times New Roman" w:hAnsi="Times New Roman" w:cs="Times New Roman"/>
+          <w:sz w:val="24"/>
+        </w:rPr>
+      </w:pPr>
+      <w:r>
+        <w:rPr>
+          <w:rFonts w:ascii="Times New Roman" w:hAnsi="Times New Roman" w:cs="Times New Roman"/>
+          <w:sz w:val="24"/>
+        </w:rPr>
+        <w:t>This table is linked to the field id of the student form field registry table</w:t>
+      </w:r>
+      <w:r>
+        <w:rPr>
+          <w:rFonts w:ascii="Times New Roman" w:hAnsi="Times New Roman" w:cs="Times New Roman"/>
+          <w:sz w:val="24"/>
+        </w:rPr>
+        <w:t>. Floating entities are sub-tables that allow multiple instances under the same questions or fields.</w:t>
+      </w:r>
+    </w:p>
+    <w:p>
+      <w:pPr>
+        <w:rPr>
+          <w:rFonts w:ascii="Times New Roman" w:hAnsi="Times New Roman" w:cs="Times New Roman"/>
+          <w:sz w:val="40"/>
+        </w:rPr>
+      </w:pPr>
       <w:r>
         <w:rPr>
           <w:rFonts w:ascii="Times New Roman" w:hAnsi="Times New Roman" w:cs="Times New Roman"/>
@@ -2139,7 +2474,6 @@
           <w:sz w:val="40"/>
           <w:lang w:eastAsia="en-PH"/>
         </w:rPr>
-        <w:lastRenderedPageBreak/>
         <w:drawing>
           <wp:inline distT="0" distB="0" distL="0" distR="0">
             <wp:extent cx="5876014" cy="1527558"/>
@@ -2189,6 +2523,46 @@
           </wp:inline>
         </w:drawing>
       </w:r>
+    </w:p>
+    <w:p>
+      <w:pPr>
+        <w:rPr>
+          <w:rFonts w:ascii="Times New Roman" w:hAnsi="Times New Roman" w:cs="Times New Roman"/>
+          <w:b/>
+          <w:sz w:val="24"/>
+        </w:rPr>
+      </w:pPr>
+      <w:r>
+        <w:rPr>
+          <w:rFonts w:ascii="Times New Roman" w:hAnsi="Times New Roman" w:cs="Times New Roman"/>
+          <w:b/>
+          <w:sz w:val="24"/>
+        </w:rPr>
+        <w:t>Choice registry table</w:t>
+      </w:r>
+    </w:p>
+    <w:p>
+      <w:pPr>
+        <w:rPr>
+          <w:rFonts w:ascii="Times New Roman" w:hAnsi="Times New Roman" w:cs="Times New Roman"/>
+          <w:sz w:val="24"/>
+        </w:rPr>
+      </w:pPr>
+      <w:r>
+        <w:rPr>
+          <w:rFonts w:ascii="Times New Roman" w:hAnsi="Times New Roman" w:cs="Times New Roman"/>
+          <w:sz w:val="24"/>
+        </w:rPr>
+        <w:t>Adds values to the choices of the multiple choice registry table.</w:t>
+      </w:r>
+    </w:p>
+    <w:p>
+      <w:pPr>
+        <w:rPr>
+          <w:rFonts w:ascii="Times New Roman" w:hAnsi="Times New Roman" w:cs="Times New Roman"/>
+          <w:sz w:val="40"/>
+        </w:rPr>
+      </w:pPr>
       <w:r>
         <w:rPr>
           <w:rFonts w:ascii="Times New Roman" w:hAnsi="Times New Roman" w:cs="Times New Roman"/>
@@ -2196,6 +2570,7 @@
           <w:sz w:val="40"/>
           <w:lang w:eastAsia="en-PH"/>
         </w:rPr>
+        <w:lastRenderedPageBreak/>
         <w:drawing>
           <wp:inline distT="0" distB="0" distL="0" distR="0">
             <wp:extent cx="5241925" cy="1566545"/>
@@ -2245,6 +2620,46 @@
           </wp:inline>
         </w:drawing>
       </w:r>
+    </w:p>
+    <w:p>
+      <w:pPr>
+        <w:rPr>
+          <w:rFonts w:ascii="Times New Roman" w:hAnsi="Times New Roman" w:cs="Times New Roman"/>
+          <w:b/>
+          <w:sz w:val="24"/>
+        </w:rPr>
+      </w:pPr>
+      <w:r>
+        <w:rPr>
+          <w:rFonts w:ascii="Times New Roman" w:hAnsi="Times New Roman" w:cs="Times New Roman"/>
+          <w:b/>
+          <w:sz w:val="24"/>
+        </w:rPr>
+        <w:t>Auth users groups table</w:t>
+      </w:r>
+    </w:p>
+    <w:p>
+      <w:pPr>
+        <w:rPr>
+          <w:rFonts w:ascii="Times New Roman" w:hAnsi="Times New Roman" w:cs="Times New Roman"/>
+          <w:sz w:val="24"/>
+        </w:rPr>
+      </w:pPr>
+      <w:r>
+        <w:rPr>
+          <w:rFonts w:ascii="Times New Roman" w:hAnsi="Times New Roman" w:cs="Times New Roman"/>
+          <w:sz w:val="24"/>
+        </w:rPr>
+        <w:t>Stores the different groupings of login accounts.</w:t>
+      </w:r>
+    </w:p>
+    <w:p>
+      <w:pPr>
+        <w:rPr>
+          <w:rFonts w:ascii="Times New Roman" w:hAnsi="Times New Roman" w:cs="Times New Roman"/>
+          <w:sz w:val="40"/>
+        </w:rPr>
+      </w:pPr>
       <w:r>
         <w:rPr>
           <w:rFonts w:ascii="Times New Roman" w:hAnsi="Times New Roman" w:cs="Times New Roman"/>
@@ -2301,6 +2716,46 @@
           </wp:inline>
         </w:drawing>
       </w:r>
+    </w:p>
+    <w:p>
+      <w:pPr>
+        <w:rPr>
+          <w:rFonts w:ascii="Times New Roman" w:hAnsi="Times New Roman" w:cs="Times New Roman"/>
+          <w:b/>
+          <w:sz w:val="24"/>
+        </w:rPr>
+      </w:pPr>
+      <w:r>
+        <w:rPr>
+          <w:rFonts w:ascii="Times New Roman" w:hAnsi="Times New Roman" w:cs="Times New Roman"/>
+          <w:b/>
+          <w:sz w:val="24"/>
+        </w:rPr>
+        <w:t>Auth users table</w:t>
+      </w:r>
+    </w:p>
+    <w:p>
+      <w:pPr>
+        <w:rPr>
+          <w:rFonts w:ascii="Times New Roman" w:hAnsi="Times New Roman" w:cs="Times New Roman"/>
+          <w:sz w:val="24"/>
+        </w:rPr>
+      </w:pPr>
+      <w:r>
+        <w:rPr>
+          <w:rFonts w:ascii="Times New Roman" w:hAnsi="Times New Roman" w:cs="Times New Roman"/>
+          <w:sz w:val="24"/>
+        </w:rPr>
+        <w:t>Stores the important information of the administrator.</w:t>
+      </w:r>
+    </w:p>
+    <w:p>
+      <w:pPr>
+        <w:rPr>
+          <w:rFonts w:ascii="Times New Roman" w:hAnsi="Times New Roman" w:cs="Times New Roman"/>
+          <w:sz w:val="40"/>
+        </w:rPr>
+      </w:pPr>
       <w:r>
         <w:rPr>
           <w:rFonts w:ascii="Times New Roman" w:hAnsi="Times New Roman" w:cs="Times New Roman"/>
@@ -2358,6 +2813,46 @@
           </wp:inline>
         </w:drawing>
       </w:r>
+    </w:p>
+    <w:p>
+      <w:pPr>
+        <w:rPr>
+          <w:rFonts w:ascii="Times New Roman" w:hAnsi="Times New Roman" w:cs="Times New Roman"/>
+          <w:b/>
+          <w:sz w:val="24"/>
+        </w:rPr>
+      </w:pPr>
+      <w:r>
+        <w:rPr>
+          <w:rFonts w:ascii="Times New Roman" w:hAnsi="Times New Roman" w:cs="Times New Roman"/>
+          <w:b/>
+          <w:sz w:val="24"/>
+        </w:rPr>
+        <w:t>Auth login attempts table</w:t>
+      </w:r>
+    </w:p>
+    <w:p>
+      <w:pPr>
+        <w:rPr>
+          <w:rFonts w:ascii="Times New Roman" w:hAnsi="Times New Roman" w:cs="Times New Roman"/>
+          <w:sz w:val="24"/>
+        </w:rPr>
+      </w:pPr>
+      <w:r>
+        <w:rPr>
+          <w:rFonts w:ascii="Times New Roman" w:hAnsi="Times New Roman" w:cs="Times New Roman"/>
+          <w:sz w:val="24"/>
+        </w:rPr>
+        <w:t>This table stores the count of how many times the user has attempted to login using the linked account and has failed to provide the correct password.</w:t>
+      </w:r>
+    </w:p>
+    <w:p>
+      <w:pPr>
+        <w:rPr>
+          <w:rFonts w:ascii="Times New Roman" w:hAnsi="Times New Roman" w:cs="Times New Roman"/>
+          <w:sz w:val="40"/>
+        </w:rPr>
+      </w:pPr>
       <w:r>
         <w:rPr>
           <w:rFonts w:ascii="Times New Roman" w:hAnsi="Times New Roman" w:cs="Times New Roman"/>
@@ -2419,41 +2914,33 @@
       <w:pPr>
         <w:rPr>
           <w:rFonts w:ascii="Times New Roman" w:hAnsi="Times New Roman" w:cs="Times New Roman"/>
-          <w:sz w:val="40"/>
-        </w:rPr>
-      </w:pPr>
-    </w:p>
-    <w:p>
-      <w:pPr>
-        <w:rPr>
-          <w:rFonts w:ascii="Times New Roman" w:hAnsi="Times New Roman" w:cs="Times New Roman"/>
-          <w:sz w:val="40"/>
-        </w:rPr>
-      </w:pPr>
-      <w:r>
-        <w:rPr>
-          <w:rFonts w:ascii="Times New Roman" w:hAnsi="Times New Roman" w:cs="Times New Roman"/>
-          <w:sz w:val="40"/>
-        </w:rPr>
-        <w:t>System Requirements Specification</w:t>
-      </w:r>
-    </w:p>
-    <w:p>
-      <w:pPr>
-        <w:rPr>
-          <w:rFonts w:ascii="Times New Roman" w:hAnsi="Times New Roman" w:cs="Times New Roman"/>
-          <w:sz w:val="24"/>
-        </w:rPr>
-      </w:pPr>
-      <w:r>
-        <w:rPr>
-          <w:rFonts w:ascii="Times New Roman" w:hAnsi="Times New Roman" w:cs="Times New Roman"/>
-          <w:sz w:val="24"/>
-        </w:rPr>
-        <w:t>ERD PLEASE ADD</w:t>
-      </w:r>
-      <w:bookmarkStart w:id="0" w:name="_GoBack"/>
-      <w:bookmarkEnd w:id="0"/>
+          <w:b/>
+          <w:sz w:val="24"/>
+        </w:rPr>
+      </w:pPr>
+      <w:r>
+        <w:rPr>
+          <w:rFonts w:ascii="Times New Roman" w:hAnsi="Times New Roman" w:cs="Times New Roman"/>
+          <w:b/>
+          <w:sz w:val="24"/>
+        </w:rPr>
+        <w:t>Auth groups table</w:t>
+      </w:r>
+    </w:p>
+    <w:p>
+      <w:pPr>
+        <w:rPr>
+          <w:rFonts w:ascii="Times New Roman" w:hAnsi="Times New Roman" w:cs="Times New Roman"/>
+          <w:sz w:val="24"/>
+        </w:rPr>
+      </w:pPr>
+      <w:r>
+        <w:rPr>
+          <w:rFonts w:ascii="Times New Roman" w:hAnsi="Times New Roman" w:cs="Times New Roman"/>
+          <w:sz w:val="24"/>
+        </w:rPr>
+        <w:t>This table stores the name and description of the different account groups.</w:t>
+      </w:r>
     </w:p>
     <w:p>
       <w:pPr>
@@ -2564,7 +3051,6 @@
           <w:rFonts w:ascii="Times New Roman" w:hAnsi="Times New Roman" w:cs="Times New Roman"/>
           <w:sz w:val="40"/>
         </w:rPr>
-        <w:lastRenderedPageBreak/>
         <w:t>System Evolution</w:t>
       </w:r>
     </w:p>
@@ -2919,14 +3405,8 @@
         </w:rPr>
         <w:t>Index</w:t>
       </w:r>
-    </w:p>
-    <w:p>
-      <w:pPr>
-        <w:rPr>
-          <w:rFonts w:ascii="Times New Roman" w:hAnsi="Times New Roman" w:cs="Times New Roman"/>
-          <w:sz w:val="24"/>
-        </w:rPr>
-      </w:pPr>
+      <w:bookmarkStart w:id="0" w:name="_GoBack"/>
+      <w:bookmarkEnd w:id="0"/>
     </w:p>
     <w:sectPr>
       <w:footerReference w:type="default" r:id="rId29"/>
@@ -2974,6 +3454,7 @@
         <w:docPartUnique/>
       </w:docPartObj>
     </w:sdtPr>
+    <w:sdtEndPr/>
     <w:sdtContent>
       <w:p>
         <w:pPr>

</xml_diff>